<commit_message>
DATA DARI PA DEVI KE DATABASESIN ,TAPI JADI ANEH PETANYA fix tanggal surat di surat usulan penambahan jumlah pengguna di sumur_dangkal/sumur_dangkal_list.php
</commit_message>
<xml_diff>
--- a/etc/data/template/JalanTemplate.docx
+++ b/etc/data/template/JalanTemplate.docx
@@ -46,7 +46,7 @@
           <v:shape id="_x0000_s1035" type="#_x0000_t75" style="position:absolute;left:0;text-align:left;margin-left:18.75pt;margin-top:-8.8pt;width:69.85pt;height:72.4pt;z-index:251658752;visibility:visible;mso-wrap-edited:f" wrapcoords="-191 0 -191 21421 21600 21421 21600 0 -191 0">
             <v:imagedata r:id="rId6" o:title="" grayscale="t" bilevel="t"/>
           </v:shape>
-          <o:OLEObject Type="Embed" ProgID="Word.Picture.8" ShapeID="_x0000_s1035" DrawAspect="Content" ObjectID="_1493231523" r:id="rId7"/>
+          <o:OLEObject Type="Embed" ProgID="Word.Picture.8" ShapeID="_x0000_s1035" DrawAspect="Content" ObjectID="_1493282674" r:id="rId7"/>
         </w:object>
       </w:r>
       <w:r>
@@ -138,7 +138,7 @@
           <w:rFonts w:ascii="Arial" w:hAnsi="Arial" w:cs="Arial"/>
           <w:noProof/>
           <w:sz w:val="20"/>
-          <w:lang w:val="en-US"/>
+          <w:lang w:val="id-ID" w:eastAsia="id-ID"/>
         </w:rPr>
         <mc:AlternateContent>
           <mc:Choice Requires="wps">
@@ -216,7 +216,7 @@
           <w:rFonts w:ascii="Arial" w:hAnsi="Arial" w:cs="Arial"/>
           <w:noProof/>
           <w:sz w:val="20"/>
-          <w:lang w:val="en-US"/>
+          <w:lang w:val="id-ID" w:eastAsia="id-ID"/>
         </w:rPr>
         <mc:AlternateContent>
           <mc:Choice Requires="wps">
@@ -295,6 +295,7 @@
                                 <w:rFonts w:ascii="Tahoma" w:hAnsi="Tahoma" w:cs="Tahoma"/>
                                 <w:sz w:val="22"/>
                                 <w:szCs w:val="22"/>
+                                <w:highlight w:val="yellow"/>
                               </w:rPr>
                               <w:t>${</w:t>
                             </w:r>
@@ -303,6 +304,7 @@
                                 <w:rFonts w:ascii="Tahoma" w:hAnsi="Tahoma" w:cs="Tahoma"/>
                                 <w:sz w:val="22"/>
                                 <w:szCs w:val="22"/>
+                                <w:highlight w:val="yellow"/>
                               </w:rPr>
                               <w:t>tanggalSurat</w:t>
                             </w:r>
@@ -313,6 +315,7 @@
                                 <w:rFonts w:ascii="Tahoma" w:hAnsi="Tahoma" w:cs="Tahoma"/>
                                 <w:sz w:val="22"/>
                                 <w:szCs w:val="22"/>
+                                <w:highlight w:val="yellow"/>
                               </w:rPr>
                               <w:t>}</w:t>
                             </w:r>
@@ -517,6 +520,7 @@
                           <w:rFonts w:ascii="Tahoma" w:hAnsi="Tahoma" w:cs="Tahoma"/>
                           <w:sz w:val="22"/>
                           <w:szCs w:val="22"/>
+                          <w:highlight w:val="yellow"/>
                         </w:rPr>
                         <w:t>${</w:t>
                       </w:r>
@@ -525,6 +529,7 @@
                           <w:rFonts w:ascii="Tahoma" w:hAnsi="Tahoma" w:cs="Tahoma"/>
                           <w:sz w:val="22"/>
                           <w:szCs w:val="22"/>
+                          <w:highlight w:val="yellow"/>
                         </w:rPr>
                         <w:t>tanggalSurat</w:t>
                       </w:r>
@@ -535,6 +540,7 @@
                           <w:rFonts w:ascii="Tahoma" w:hAnsi="Tahoma" w:cs="Tahoma"/>
                           <w:sz w:val="22"/>
                           <w:szCs w:val="22"/>
+                          <w:highlight w:val="yellow"/>
                         </w:rPr>
                         <w:t>}</w:t>
                       </w:r>
@@ -944,7 +950,7 @@
           <w:noProof/>
           <w:sz w:val="22"/>
           <w:szCs w:val="22"/>
-          <w:lang w:val="en-US"/>
+          <w:lang w:val="id-ID" w:eastAsia="id-ID"/>
         </w:rPr>
         <mc:AlternateContent>
           <mc:Choice Requires="wps">
@@ -1200,18 +1206,21 @@
       <w:r>
         <w:rPr>
           <w:rFonts w:ascii="Tahoma" w:hAnsi="Tahoma" w:cs="Tahoma"/>
-          <w:sz w:val="22"/>
-          <w:szCs w:val="22"/>
-        </w:rPr>
-        <w:t>Haurngambang</w:t>
-      </w:r>
-      <w:r>
-        <w:rPr>
-          <w:rFonts w:ascii="Tahoma" w:hAnsi="Tahoma" w:cs="Tahoma"/>
-          <w:sz w:val="22"/>
-          <w:szCs w:val="22"/>
-        </w:rPr>
-        <w:t xml:space="preserve"> yang tidak bisa menampung aliran air terutama saat terjadi hujan dan semakin banyaknya kendaraan-kendaraan yang melewati jalan </w:t>
+          <w:b/>
+          <w:bCs/>
+          <w:sz w:val="22"/>
+          <w:szCs w:val="22"/>
+          <w:lang w:val="sv-SE"/>
+        </w:rPr>
+        <w:t xml:space="preserve">${alamat} </w:t>
+      </w:r>
+      <w:r>
+        <w:rPr>
+          <w:rFonts w:ascii="Tahoma" w:hAnsi="Tahoma" w:cs="Tahoma"/>
+          <w:sz w:val="22"/>
+          <w:szCs w:val="22"/>
+        </w:rPr>
+        <w:t xml:space="preserve">yang tidak bisa menampung aliran air terutama saat terjadi hujan dan semakin banyaknya kendaraan-kendaraan yang melewati jalan </w:t>
       </w:r>
       <w:r>
         <w:rPr>
@@ -1436,7 +1445,7 @@
           <w:noProof/>
           <w:sz w:val="22"/>
           <w:szCs w:val="22"/>
-          <w:lang w:val="en-US"/>
+          <w:lang w:val="id-ID" w:eastAsia="id-ID"/>
         </w:rPr>
         <mc:AlternateContent>
           <mc:Choice Requires="wps">
@@ -3158,7 +3167,7 @@
 </file>
 
 <file path=customXml/itemProps1.xml><?xml version="1.0" encoding="utf-8"?>
-<ds:datastoreItem xmlns:ds="http://schemas.openxmlformats.org/officeDocument/2006/customXml" ds:itemID="{F7AA4630-C04F-43AD-B44A-F04C78CC263D}">
+<ds:datastoreItem xmlns:ds="http://schemas.openxmlformats.org/officeDocument/2006/customXml" ds:itemID="{70E05330-DD97-465C-B447-4B6BA1139CEA}">
   <ds:schemaRefs>
     <ds:schemaRef ds:uri="http://schemas.openxmlformats.org/officeDocument/2006/bibliography"/>
   </ds:schemaRefs>

</xml_diff>